<commit_message>
Actualización 7 de junio de 2019
Se actualizó con los exámenes finales de primera ronda.
</commit_message>
<xml_diff>
--- a/Calificacion_Final_2019_2.docx
+++ b/Calificacion_Final_2019_2.docx
@@ -2016,8 +2016,6 @@
         </w:rPr>
         <w:tab/>
       </w:r>
-      <w:bookmarkStart w:id="0" w:name="_GoBack"/>
-      <w:bookmarkEnd w:id="0"/>
     </w:p>
     <w:p>
       <w:pPr>
@@ -10973,6 +10971,7 @@
         <w:jc w:val="both"/>
         <w:rPr>
           <w:rFonts w:ascii="Arial" w:hAnsi="Arial" w:cs="Arial"/>
+          <w:noProof/>
         </w:rPr>
       </w:pPr>
       <w:r>
@@ -10986,36 +10985,47 @@
           <w:rFonts w:ascii="Arial" w:hAnsi="Arial" w:cs="Arial"/>
           <w:noProof/>
         </w:rPr>
-        <w:t>4.80</w:t>
-      </w:r>
-    </w:p>
-    <w:p>
-      <w:pPr>
-        <w:jc w:val="both"/>
-        <w:rPr>
-          <w:rFonts w:ascii="Arial" w:hAnsi="Arial" w:cs="Arial"/>
-        </w:rPr>
-      </w:pPr>
-    </w:p>
-    <w:p>
-      <w:pPr>
-        <w:jc w:val="both"/>
-        <w:rPr>
-          <w:rFonts w:ascii="Arial" w:hAnsi="Arial" w:cs="Arial"/>
-        </w:rPr>
-        <w:sectPr>
-          <w:pgSz w:w="12240" w:h="15840"/>
-          <w:pgMar w:top="1417" w:right="1701" w:bottom="1417" w:left="1701" w:header="708" w:footer="708" w:gutter="0"/>
-          <w:pgNumType w:start="1"/>
-          <w:cols w:space="708"/>
-          <w:docGrid w:linePitch="360"/>
-        </w:sectPr>
-      </w:pPr>
-      <w:r>
-        <w:rPr>
-          <w:rFonts w:ascii="Arial" w:hAnsi="Arial" w:cs="Arial"/>
-        </w:rPr>
-        <w:t>Deberás de presentar examen final, se entregará el lunes 3 de junio de 2019 a las 12 de día en el laboratorio de Biofísica y Física Médica, ubicado en el piso 4 del Departamento de Física.</w:t>
+        <w:t>3.60</w:t>
+      </w:r>
+    </w:p>
+    <w:p>
+      <w:pPr>
+        <w:jc w:val="both"/>
+        <w:rPr>
+          <w:rFonts w:ascii="Arial" w:hAnsi="Arial" w:cs="Arial"/>
+          <w:noProof/>
+        </w:rPr>
+      </w:pPr>
+    </w:p>
+    <w:p>
+      <w:pPr>
+        <w:jc w:val="both"/>
+        <w:rPr>
+          <w:rFonts w:ascii="Arial" w:hAnsi="Arial" w:cs="Arial"/>
+          <w:noProof/>
+        </w:rPr>
+      </w:pPr>
+      <w:r>
+        <w:rPr>
+          <w:rFonts w:ascii="Arial" w:hAnsi="Arial" w:cs="Arial"/>
+          <w:noProof/>
+        </w:rPr>
+        <w:t>Calificación en acta: 5 (cinco)</w:t>
+      </w:r>
+    </w:p>
+    <w:p>
+      <w:pPr>
+        <w:rPr>
+          <w:rFonts w:ascii="Arial" w:hAnsi="Arial" w:cs="Arial"/>
+          <w:noProof/>
+        </w:rPr>
+      </w:pPr>
+      <w:r>
+        <w:rPr>
+          <w:rFonts w:ascii="Arial" w:hAnsi="Arial" w:cs="Arial"/>
+          <w:noProof/>
+        </w:rPr>
+        <w:br w:type="page"/>
       </w:r>
     </w:p>
     <w:p>
@@ -15017,7 +15027,15 @@
         <w:rPr>
           <w:rFonts w:ascii="Arial" w:hAnsi="Arial" w:cs="Arial"/>
         </w:rPr>
-        <w:t>Deberás de presentar examen final, se entregará el lunes 3 de junio de 2019 a las 12 de día en el laboratorio de Biofísica y Física Médica, ubicado en el piso 4 del Departamento de Física.</w:t>
+        <w:t>Calificación en acta: 5 (</w:t>
+      </w:r>
+      <w:bookmarkStart w:id="0" w:name="_GoBack"/>
+      <w:bookmarkEnd w:id="0"/>
+      <w:r>
+        <w:rPr>
+          <w:rFonts w:ascii="Arial" w:hAnsi="Arial" w:cs="Arial"/>
+        </w:rPr>
+        <w:t>Cinco)</w:t>
       </w:r>
     </w:p>
     <w:p>
@@ -15758,7 +15776,7 @@
 </file>
 
 <file path=customXml/itemProps1.xml><?xml version="1.0" encoding="utf-8"?>
-<ds:datastoreItem xmlns:ds="http://schemas.openxmlformats.org/officeDocument/2006/customXml" ds:itemID="{73DAD293-B1ED-374E-8202-AC997A680AE8}">
+<ds:datastoreItem xmlns:ds="http://schemas.openxmlformats.org/officeDocument/2006/customXml" ds:itemID="{0C011EB8-2824-E542-9B98-38E235A3BE4A}">
   <ds:schemaRefs>
     <ds:schemaRef ds:uri="http://schemas.openxmlformats.org/officeDocument/2006/bibliography"/>
   </ds:schemaRefs>

</xml_diff>